<commit_message>
[UPDATE] - modelo de dados
</commit_message>
<xml_diff>
--- a/TP1_SCCloud.docx
+++ b/TP1_SCCloud.docx
@@ -400,6 +400,13 @@
     </w:p>
     <w:sdt>
       <w:sdtPr>
+        <w:rPr>
+          <w:rFonts w:asciiTheme="minorHAnsi" w:eastAsiaTheme="minorHAnsi" w:hAnsiTheme="minorHAnsi" w:cstheme="minorBidi"/>
+          <w:color w:val="auto"/>
+          <w:sz w:val="22"/>
+          <w:szCs w:val="22"/>
+          <w:lang w:eastAsia="en-US"/>
+        </w:rPr>
         <w:id w:val="9106741"/>
         <w:docPartObj>
           <w:docPartGallery w:val="Table of Contents"/>
@@ -408,13 +415,8 @@
       </w:sdtPr>
       <w:sdtEndPr>
         <w:rPr>
-          <w:rFonts w:asciiTheme="minorHAnsi" w:eastAsiaTheme="minorHAnsi" w:hAnsiTheme="minorHAnsi" w:cstheme="minorBidi"/>
           <w:b/>
           <w:bCs/>
-          <w:color w:val="auto"/>
-          <w:sz w:val="22"/>
-          <w:szCs w:val="22"/>
-          <w:lang w:eastAsia="en-US"/>
         </w:rPr>
       </w:sdtEndPr>
       <w:sdtContent>
@@ -825,10 +827,10 @@
           <w:noProof/>
         </w:rPr>
         <w:drawing>
-          <wp:inline distT="0" distB="0" distL="0" distR="0" wp14:anchorId="2737BC39" wp14:editId="6291DA9A">
-            <wp:extent cx="3057525" cy="2457450"/>
+          <wp:inline distT="0" distB="0" distL="0" distR="0" wp14:anchorId="47AE5847" wp14:editId="21285924">
+            <wp:extent cx="4772025" cy="3924300"/>
             <wp:effectExtent l="0" t="0" r="9525" b="0"/>
-            <wp:docPr id="2" name="Imagem 2"/>
+            <wp:docPr id="5" name="Imagem 5"/>
             <wp:cNvGraphicFramePr>
               <a:graphicFrameLocks xmlns:a="http://schemas.openxmlformats.org/drawingml/2006/main" noChangeAspect="1"/>
             </wp:cNvGraphicFramePr>
@@ -836,7 +838,7 @@
               <a:graphicData uri="http://schemas.openxmlformats.org/drawingml/2006/picture">
                 <pic:pic xmlns:pic="http://schemas.openxmlformats.org/drawingml/2006/picture">
                   <pic:nvPicPr>
-                    <pic:cNvPr id="2" name="Imagem 2"/>
+                    <pic:cNvPr id="5" name="Imagem 5"/>
                     <pic:cNvPicPr/>
                   </pic:nvPicPr>
                   <pic:blipFill>
@@ -854,7 +856,7 @@
                   <pic:spPr>
                     <a:xfrm>
                       <a:off x="0" y="0"/>
-                      <a:ext cx="3057525" cy="2457450"/>
+                      <a:ext cx="4772025" cy="3924300"/>
                     </a:xfrm>
                     <a:prstGeom prst="rect">
                       <a:avLst/>
@@ -1879,6 +1881,7 @@
   <w:style w:type="character" w:default="1" w:styleId="Tipodeletrapredefinidodopargrafo">
     <w:name w:val="Default Paragraph Font"/>
     <w:uiPriority w:val="1"/>
+    <w:semiHidden/>
     <w:unhideWhenUsed/>
   </w:style>
   <w:style w:type="table" w:default="1" w:styleId="Tabelanormal">

</xml_diff>